<commit_message>
Segunda version de los archivos
</commit_message>
<xml_diff>
--- a/Resumen comandos Git.docx
+++ b/Resumen comandos Git.docx
@@ -167,31 +167,7 @@
           </w:tcPr>
           <w:p>
             <w:r>
-              <w:t xml:space="preserve">Tres estados de un archivo: </w:t>
-            </w:r>
-            <w:proofErr w:type="spellStart"/>
-            <w:r>
-              <w:t>Commited</w:t>
-            </w:r>
-            <w:proofErr w:type="spellEnd"/>
-            <w:r>
-              <w:t xml:space="preserve">, </w:t>
-            </w:r>
-            <w:proofErr w:type="spellStart"/>
-            <w:r>
-              <w:t>modified</w:t>
-            </w:r>
-            <w:proofErr w:type="spellEnd"/>
-            <w:r>
-              <w:t xml:space="preserve"> y </w:t>
-            </w:r>
-            <w:proofErr w:type="spellStart"/>
-            <w:r>
-              <w:t>staged</w:t>
-            </w:r>
-            <w:proofErr w:type="spellEnd"/>
-            <w:r>
-              <w:t>.</w:t>
+              <w:t>Tres estados de un archivo: Commited, modified y staged.</w:t>
             </w:r>
           </w:p>
         </w:tc>
@@ -225,61 +201,17 @@
             <w:vAlign w:val="center"/>
           </w:tcPr>
           <w:p>
-            <w:proofErr w:type="spellStart"/>
-            <w:r>
-              <w:t>git</w:t>
-            </w:r>
-            <w:proofErr w:type="spellEnd"/>
-            <w:r>
-              <w:t xml:space="preserve"> </w:t>
-            </w:r>
-            <w:proofErr w:type="spellStart"/>
-            <w:r>
-              <w:t>config</w:t>
-            </w:r>
-            <w:proofErr w:type="spellEnd"/>
-            <w:r>
-              <w:t xml:space="preserve"> </w:t>
-            </w:r>
-            <w:r>
-              <w:t>–</w:t>
-            </w:r>
-            <w:proofErr w:type="spellStart"/>
+            <w:r>
+              <w:t xml:space="preserve">git config </w:t>
+            </w:r>
+            <w:r>
+              <w:t>--</w:t>
+            </w:r>
             <w:r>
               <w:t>list</w:t>
             </w:r>
-            <w:proofErr w:type="spellEnd"/>
-            <w:r>
-              <w:t xml:space="preserve"> </w:t>
-            </w:r>
-            <w:proofErr w:type="gramStart"/>
-            <w:r>
-              <w:t xml:space="preserve">o  </w:t>
-            </w:r>
-            <w:proofErr w:type="spellStart"/>
-            <w:r>
-              <w:t>git</w:t>
-            </w:r>
-            <w:proofErr w:type="spellEnd"/>
-            <w:proofErr w:type="gramEnd"/>
-            <w:r>
-              <w:t xml:space="preserve"> </w:t>
-            </w:r>
-            <w:proofErr w:type="spellStart"/>
-            <w:r>
-              <w:t>config</w:t>
-            </w:r>
-            <w:proofErr w:type="spellEnd"/>
-            <w:r>
-              <w:t xml:space="preserve"> &lt;clave&gt;  </w:t>
-            </w:r>
-            <w:proofErr w:type="spellStart"/>
-            <w:r>
-              <w:t>ej</w:t>
-            </w:r>
-            <w:proofErr w:type="spellEnd"/>
-            <w:r>
-              <w:t>: user.name</w:t>
+            <w:r>
+              <w:t xml:space="preserve"> o  git config &lt;clave&gt;  ej: user.name</w:t>
             </w:r>
           </w:p>
         </w:tc>
@@ -316,23 +248,10 @@
           </w:tcPr>
           <w:p>
             <w:r>
-              <w:t xml:space="preserve">Git </w:t>
-            </w:r>
-            <w:proofErr w:type="spellStart"/>
-            <w:r>
-              <w:t>help</w:t>
-            </w:r>
-            <w:proofErr w:type="spellEnd"/>
-            <w:r>
-              <w:t xml:space="preserve"> &lt;</w:t>
-            </w:r>
-            <w:proofErr w:type="spellStart"/>
-            <w:r>
-              <w:t>verb</w:t>
-            </w:r>
-            <w:proofErr w:type="spellEnd"/>
-            <w:r>
-              <w:t>&gt;</w:t>
+              <w:t>g</w:t>
+            </w:r>
+            <w:r>
+              <w:t>it help &lt;verb&gt;</w:t>
             </w:r>
           </w:p>
         </w:tc>
@@ -367,7 +286,11 @@
             </w:tcBorders>
             <w:vAlign w:val="center"/>
           </w:tcPr>
-          <w:p/>
+          <w:p>
+            <w:r>
+              <w:t>git status [-s]</w:t>
+            </w:r>
+          </w:p>
         </w:tc>
         <w:tc>
           <w:tcPr>
@@ -381,6 +304,17 @@
             <w:pPr>
               <w:cnfStyle w:val="000000000000" w:firstRow="0" w:lastRow="0" w:firstColumn="0" w:lastColumn="0" w:oddVBand="0" w:evenVBand="0" w:oddHBand="0" w:evenHBand="0" w:firstRowFirstColumn="0" w:firstRowLastColumn="0" w:lastRowFirstColumn="0" w:lastRowLastColumn="0"/>
             </w:pPr>
+            <w:r>
+              <w:t xml:space="preserve">Muestra el estado de los archivos gestionados con git. </w:t>
+            </w:r>
+          </w:p>
+          <w:p>
+            <w:pPr>
+              <w:cnfStyle w:val="000000000000" w:firstRow="0" w:lastRow="0" w:firstColumn="0" w:lastColumn="0" w:oddVBand="0" w:evenVBand="0" w:oddHBand="0" w:evenHBand="0" w:firstRowFirstColumn="0" w:firstRowLastColumn="0" w:lastRowFirstColumn="0" w:lastRowLastColumn="0"/>
+            </w:pPr>
+            <w:r>
+              <w:t xml:space="preserve">git -s muestra versión resumida. </w:t>
+            </w:r>
           </w:p>
         </w:tc>
       </w:tr>
@@ -398,19 +332,9 @@
             <w:vAlign w:val="center"/>
           </w:tcPr>
           <w:p>
-            <w:proofErr w:type="spellStart"/>
-            <w:r>
-              <w:t>git</w:t>
-            </w:r>
-            <w:proofErr w:type="spellEnd"/>
-            <w:r>
-              <w:t xml:space="preserve"> --</w:t>
-            </w:r>
-            <w:proofErr w:type="spellStart"/>
-            <w:r>
-              <w:t>version</w:t>
-            </w:r>
-            <w:proofErr w:type="spellEnd"/>
+            <w:r>
+              <w:t>git --version</w:t>
+            </w:r>
           </w:p>
         </w:tc>
         <w:tc>
@@ -451,49 +375,13 @@
                 <w:bCs w:val="0"/>
               </w:rPr>
             </w:pPr>
-            <w:proofErr w:type="spellStart"/>
-            <w:r>
-              <w:t>git</w:t>
-            </w:r>
-            <w:proofErr w:type="spellEnd"/>
-            <w:r>
-              <w:t xml:space="preserve"> </w:t>
-            </w:r>
-            <w:proofErr w:type="spellStart"/>
-            <w:r>
-              <w:t>config</w:t>
-            </w:r>
-            <w:proofErr w:type="spellEnd"/>
-            <w:r>
-              <w:t xml:space="preserve"> --global user.name "Martin Davidovich"</w:t>
-            </w:r>
-          </w:p>
-          <w:p>
-            <w:proofErr w:type="spellStart"/>
-            <w:r>
-              <w:t>git</w:t>
-            </w:r>
-            <w:proofErr w:type="spellEnd"/>
-            <w:r>
-              <w:t xml:space="preserve"> </w:t>
-            </w:r>
-            <w:proofErr w:type="spellStart"/>
-            <w:r>
-              <w:t>config</w:t>
-            </w:r>
-            <w:proofErr w:type="spellEnd"/>
-            <w:r>
-              <w:t xml:space="preserve"> --global </w:t>
-            </w:r>
-            <w:proofErr w:type="spellStart"/>
-            <w:proofErr w:type="gramStart"/>
-            <w:r>
-              <w:t>user.email</w:t>
-            </w:r>
-            <w:proofErr w:type="spellEnd"/>
-            <w:proofErr w:type="gramEnd"/>
-            <w:r>
-              <w:t xml:space="preserve"> "mdavid@adinet.com.uy"</w:t>
+            <w:r>
+              <w:t>git config --global user.name "Martin Davidovich"</w:t>
+            </w:r>
+          </w:p>
+          <w:p>
+            <w:r>
+              <w:t>git config --global user.email "mdavid@adinet.com.uy"</w:t>
             </w:r>
           </w:p>
           <w:p/>
@@ -533,28 +421,12 @@
             <w:r>
               <w:t xml:space="preserve"> </w:t>
             </w:r>
-            <w:proofErr w:type="spellStart"/>
             <w:r>
               <w:rPr>
                 <w:highlight w:val="yellow"/>
               </w:rPr>
-              <w:t>git</w:t>
-            </w:r>
-            <w:proofErr w:type="spellEnd"/>
-            <w:r>
-              <w:rPr>
-                <w:highlight w:val="yellow"/>
-              </w:rPr>
-              <w:t xml:space="preserve"> </w:t>
-            </w:r>
-            <w:proofErr w:type="spellStart"/>
-            <w:r>
-              <w:rPr>
-                <w:highlight w:val="yellow"/>
-              </w:rPr>
-              <w:t>init</w:t>
-            </w:r>
-            <w:proofErr w:type="spellEnd"/>
+              <w:t>git init</w:t>
+            </w:r>
           </w:p>
           <w:p/>
         </w:tc>
@@ -590,49 +462,15 @@
             <w:vAlign w:val="center"/>
           </w:tcPr>
           <w:p>
-            <w:proofErr w:type="spellStart"/>
-            <w:r>
-              <w:rPr>
-                <w:highlight w:val="green"/>
-              </w:rPr>
-              <w:t>git</w:t>
-            </w:r>
-            <w:proofErr w:type="spellEnd"/>
-            <w:r>
-              <w:rPr>
-                <w:highlight w:val="green"/>
-              </w:rPr>
-              <w:t xml:space="preserve"> </w:t>
-            </w:r>
-            <w:proofErr w:type="spellStart"/>
-            <w:proofErr w:type="gramStart"/>
-            <w:r>
-              <w:rPr>
-                <w:highlight w:val="green"/>
-              </w:rPr>
-              <w:t>add</w:t>
-            </w:r>
-            <w:proofErr w:type="spellEnd"/>
-            <w:r>
-              <w:t xml:space="preserve">  [</w:t>
-            </w:r>
-            <w:proofErr w:type="gramEnd"/>
-            <w:r>
-              <w:t>--</w:t>
-            </w:r>
-            <w:proofErr w:type="spellStart"/>
-            <w:r>
-              <w:t>all</w:t>
-            </w:r>
-            <w:proofErr w:type="spellEnd"/>
-            <w:r>
-              <w:t xml:space="preserve">] </w:t>
-            </w:r>
-            <w:proofErr w:type="spellStart"/>
-            <w:r>
-              <w:t>nombre_archivo</w:t>
-            </w:r>
-            <w:proofErr w:type="spellEnd"/>
+            <w:r>
+              <w:rPr>
+                <w:highlight w:val="green"/>
+              </w:rPr>
+              <w:t>git add</w:t>
+            </w:r>
+            <w:r>
+              <w:t xml:space="preserve">  [--all] nombre_archivo</w:t>
+            </w:r>
           </w:p>
         </w:tc>
         <w:tc>
@@ -648,13 +486,8 @@
               <w:cnfStyle w:val="000000000000" w:firstRow="0" w:lastRow="0" w:firstColumn="0" w:lastColumn="0" w:oddVBand="0" w:evenVBand="0" w:oddHBand="0" w:evenHBand="0" w:firstRowFirstColumn="0" w:firstRowLastColumn="0" w:lastRowFirstColumn="0" w:lastRowLastColumn="0"/>
             </w:pPr>
             <w:r>
-              <w:t xml:space="preserve">Agregar archivos al </w:t>
-            </w:r>
-            <w:proofErr w:type="spellStart"/>
-            <w:r>
-              <w:t>Staging</w:t>
-            </w:r>
-            <w:proofErr w:type="spellEnd"/>
+              <w:t>Agregar archivos al Staging</w:t>
+            </w:r>
           </w:p>
         </w:tc>
       </w:tr>
@@ -681,32 +514,16 @@
               <w:rPr>
                 <w:highlight w:val="green"/>
               </w:rPr>
-              <w:t xml:space="preserve">Git </w:t>
-            </w:r>
-            <w:proofErr w:type="spellStart"/>
-            <w:r>
-              <w:rPr>
-                <w:highlight w:val="green"/>
-              </w:rPr>
-              <w:t>commit</w:t>
-            </w:r>
-            <w:proofErr w:type="spellEnd"/>
-            <w:r>
-              <w:rPr>
-                <w:highlight w:val="green"/>
-              </w:rPr>
-              <w:t xml:space="preserve"> -m</w:t>
-            </w:r>
-            <w:r>
-              <w:t xml:space="preserve"> “Comentario respecto del contenido del </w:t>
-            </w:r>
-            <w:proofErr w:type="spellStart"/>
-            <w:r>
-              <w:t>commit</w:t>
-            </w:r>
-            <w:proofErr w:type="spellEnd"/>
-            <w:r>
-              <w:t>”</w:t>
+              <w:t>g</w:t>
+            </w:r>
+            <w:r>
+              <w:rPr>
+                <w:highlight w:val="green"/>
+              </w:rPr>
+              <w:t>it commit -m</w:t>
+            </w:r>
+            <w:r>
+              <w:t xml:space="preserve"> “Comentario respecto del contenido del commit”</w:t>
             </w:r>
           </w:p>
         </w:tc>
@@ -742,31 +559,87 @@
             <w:vAlign w:val="center"/>
           </w:tcPr>
           <w:p>
-            <w:r>
-              <w:rPr>
-                <w:highlight w:val="green"/>
-              </w:rPr>
-              <w:t xml:space="preserve">Git </w:t>
-            </w:r>
-            <w:proofErr w:type="gramStart"/>
-            <w:r>
-              <w:rPr>
-                <w:highlight w:val="green"/>
-              </w:rPr>
-              <w:t>clone</w:t>
-            </w:r>
-            <w:r>
-              <w:t xml:space="preserve">  https://github.com/libgit2/libgit2</w:t>
-            </w:r>
-            <w:proofErr w:type="gramEnd"/>
-            <w:r>
-              <w:t xml:space="preserve"> </w:t>
-            </w:r>
-            <w:proofErr w:type="spellStart"/>
-            <w:r>
-              <w:t>mylibgit</w:t>
-            </w:r>
-            <w:proofErr w:type="spellEnd"/>
+            <w:pPr>
+              <w:rPr>
+                <w:highlight w:val="green"/>
+              </w:rPr>
+            </w:pPr>
+            <w:r>
+              <w:rPr>
+                <w:highlight w:val="green"/>
+              </w:rPr>
+              <w:t>g</w:t>
+            </w:r>
+            <w:r>
+              <w:rPr>
+                <w:highlight w:val="green"/>
+              </w:rPr>
+              <w:t xml:space="preserve">it commit </w:t>
+            </w:r>
+            <w:r>
+              <w:rPr>
+                <w:highlight w:val="green"/>
+              </w:rPr>
+              <w:t xml:space="preserve">-a </w:t>
+            </w:r>
+            <w:r>
+              <w:rPr>
+                <w:highlight w:val="green"/>
+              </w:rPr>
+              <w:t>-m</w:t>
+            </w:r>
+            <w:r>
+              <w:t xml:space="preserve"> “Comentario respecto del contenido del commit”</w:t>
+            </w:r>
+          </w:p>
+        </w:tc>
+        <w:tc>
+          <w:tcPr>
+            <w:tcW w:w="3685" w:type="dxa"/>
+            <w:tcBorders>
+              <w:right w:val="single" w:sz="18" w:space="0" w:color="538135" w:themeColor="accent6" w:themeShade="BF"/>
+            </w:tcBorders>
+            <w:vAlign w:val="center"/>
+          </w:tcPr>
+          <w:p>
+            <w:pPr>
+              <w:cnfStyle w:val="000000000000" w:firstRow="0" w:lastRow="0" w:firstColumn="0" w:lastColumn="0" w:oddVBand="0" w:evenVBand="0" w:oddHBand="0" w:evenHBand="0" w:firstRowFirstColumn="0" w:firstRowLastColumn="0" w:lastRowFirstColumn="0" w:lastRowLastColumn="0"/>
+            </w:pPr>
+            <w:r>
+              <w:t>Hace un “git all –all y luego un “Git commit -m”.</w:t>
+            </w:r>
+          </w:p>
+        </w:tc>
+      </w:tr>
+      <w:tr>
+        <w:trPr>
+          <w:trHeight w:val="412"/>
+        </w:trPr>
+        <w:tc>
+          <w:tcPr>
+            <w:cnfStyle w:val="001000000000" w:firstRow="0" w:lastRow="0" w:firstColumn="1" w:lastColumn="0" w:oddVBand="0" w:evenVBand="0" w:oddHBand="0" w:evenHBand="0" w:firstRowFirstColumn="0" w:firstRowLastColumn="0" w:lastRowFirstColumn="0" w:lastRowLastColumn="0"/>
+            <w:tcW w:w="5382" w:type="dxa"/>
+            <w:tcBorders>
+              <w:left w:val="single" w:sz="18" w:space="0" w:color="538135" w:themeColor="accent6" w:themeShade="BF"/>
+            </w:tcBorders>
+            <w:vAlign w:val="center"/>
+          </w:tcPr>
+          <w:p>
+            <w:r>
+              <w:rPr>
+                <w:highlight w:val="green"/>
+              </w:rPr>
+              <w:t>g</w:t>
+            </w:r>
+            <w:r>
+              <w:rPr>
+                <w:highlight w:val="green"/>
+              </w:rPr>
+              <w:t>it clone</w:t>
+            </w:r>
+            <w:r>
+              <w:t xml:space="preserve">  https://github.com/libgit2/libgit2 mylibgit</w:t>
+            </w:r>
           </w:p>
           <w:p/>
         </w:tc>
@@ -783,15 +656,135 @@
               <w:cnfStyle w:val="000000000000" w:firstRow="0" w:lastRow="0" w:firstColumn="0" w:lastColumn="0" w:oddVBand="0" w:evenVBand="0" w:oddHBand="0" w:evenHBand="0" w:firstRowFirstColumn="0" w:firstRowLastColumn="0" w:lastRowFirstColumn="0" w:lastRowLastColumn="0"/>
             </w:pPr>
             <w:r>
-              <w:t xml:space="preserve">Comando para clonar un repositorio de </w:t>
-            </w:r>
-            <w:proofErr w:type="spellStart"/>
-            <w:r>
-              <w:t>Github</w:t>
-            </w:r>
-            <w:proofErr w:type="spellEnd"/>
-            <w:r>
-              <w:t>.</w:t>
+              <w:t>Comando para clonar un repositorio de Github.</w:t>
+            </w:r>
+          </w:p>
+        </w:tc>
+      </w:tr>
+      <w:tr>
+        <w:trPr>
+          <w:trHeight w:val="412"/>
+        </w:trPr>
+        <w:tc>
+          <w:tcPr>
+            <w:cnfStyle w:val="001000000000" w:firstRow="0" w:lastRow="0" w:firstColumn="1" w:lastColumn="0" w:oddVBand="0" w:evenVBand="0" w:oddHBand="0" w:evenHBand="0" w:firstRowFirstColumn="0" w:firstRowLastColumn="0" w:lastRowFirstColumn="0" w:lastRowLastColumn="0"/>
+            <w:tcW w:w="5382" w:type="dxa"/>
+            <w:tcBorders>
+              <w:left w:val="single" w:sz="18" w:space="0" w:color="538135" w:themeColor="accent6" w:themeShade="BF"/>
+            </w:tcBorders>
+            <w:vAlign w:val="center"/>
+          </w:tcPr>
+          <w:p>
+            <w:pPr>
+              <w:rPr>
+                <w:highlight w:val="green"/>
+              </w:rPr>
+            </w:pPr>
+            <w:r>
+              <w:rPr>
+                <w:highlight w:val="green"/>
+              </w:rPr>
+              <w:t>g</w:t>
+            </w:r>
+            <w:r>
+              <w:rPr>
+                <w:highlight w:val="green"/>
+              </w:rPr>
+              <w:t xml:space="preserve">it </w:t>
+            </w:r>
+            <w:r>
+              <w:rPr>
+                <w:highlight w:val="green"/>
+              </w:rPr>
+              <w:t>rm archivo</w:t>
+            </w:r>
+          </w:p>
+        </w:tc>
+        <w:tc>
+          <w:tcPr>
+            <w:tcW w:w="3685" w:type="dxa"/>
+            <w:tcBorders>
+              <w:right w:val="single" w:sz="18" w:space="0" w:color="538135" w:themeColor="accent6" w:themeShade="BF"/>
+            </w:tcBorders>
+            <w:vAlign w:val="center"/>
+          </w:tcPr>
+          <w:p>
+            <w:pPr>
+              <w:cnfStyle w:val="000000000000" w:firstRow="0" w:lastRow="0" w:firstColumn="0" w:lastColumn="0" w:oddVBand="0" w:evenVBand="0" w:oddHBand="0" w:evenHBand="0" w:firstRowFirstColumn="0" w:firstRowLastColumn="0" w:lastRowFirstColumn="0" w:lastRowLastColumn="0"/>
+            </w:pPr>
+            <w:r>
+              <w:t>Elimina un archivo del directorio de trabajo y del seguimiento con git.</w:t>
+            </w:r>
+          </w:p>
+          <w:p>
+            <w:pPr>
+              <w:cnfStyle w:val="000000000000" w:firstRow="0" w:lastRow="0" w:firstColumn="0" w:lastColumn="0" w:oddVBand="0" w:evenVBand="0" w:oddHBand="0" w:evenHBand="0" w:firstRowFirstColumn="0" w:firstRowLastColumn="0" w:lastRowFirstColumn="0" w:lastRowLastColumn="0"/>
+            </w:pPr>
+            <w:r>
+              <w:t>Es mejor que borrar el archivo directamente del directorio de trabajo.</w:t>
+            </w:r>
+          </w:p>
+        </w:tc>
+      </w:tr>
+      <w:tr>
+        <w:trPr>
+          <w:trHeight w:val="412"/>
+        </w:trPr>
+        <w:tc>
+          <w:tcPr>
+            <w:cnfStyle w:val="001000000000" w:firstRow="0" w:lastRow="0" w:firstColumn="1" w:lastColumn="0" w:oddVBand="0" w:evenVBand="0" w:oddHBand="0" w:evenHBand="0" w:firstRowFirstColumn="0" w:firstRowLastColumn="0" w:lastRowFirstColumn="0" w:lastRowLastColumn="0"/>
+            <w:tcW w:w="5382" w:type="dxa"/>
+            <w:tcBorders>
+              <w:left w:val="single" w:sz="18" w:space="0" w:color="538135" w:themeColor="accent6" w:themeShade="BF"/>
+            </w:tcBorders>
+            <w:vAlign w:val="center"/>
+          </w:tcPr>
+          <w:p>
+            <w:pPr>
+              <w:rPr>
+                <w:highlight w:val="green"/>
+              </w:rPr>
+            </w:pPr>
+            <w:r>
+              <w:rPr>
+                <w:highlight w:val="green"/>
+              </w:rPr>
+              <w:t>git m</w:t>
+            </w:r>
+            <w:r>
+              <w:rPr>
+                <w:highlight w:val="green"/>
+              </w:rPr>
+              <w:t>v</w:t>
+            </w:r>
+            <w:r>
+              <w:rPr>
+                <w:highlight w:val="green"/>
+              </w:rPr>
+              <w:t xml:space="preserve"> archivo</w:t>
+            </w:r>
+            <w:r>
+              <w:rPr>
+                <w:highlight w:val="green"/>
+              </w:rPr>
+              <w:t>_viejo archivo_nuevo</w:t>
+            </w:r>
+          </w:p>
+        </w:tc>
+        <w:tc>
+          <w:tcPr>
+            <w:tcW w:w="3685" w:type="dxa"/>
+            <w:tcBorders>
+              <w:right w:val="single" w:sz="18" w:space="0" w:color="538135" w:themeColor="accent6" w:themeShade="BF"/>
+            </w:tcBorders>
+            <w:vAlign w:val="center"/>
+          </w:tcPr>
+          <w:p>
+            <w:pPr>
+              <w:cnfStyle w:val="000000000000" w:firstRow="0" w:lastRow="0" w:firstColumn="0" w:lastColumn="0" w:oddVBand="0" w:evenVBand="0" w:oddHBand="0" w:evenHBand="0" w:firstRowFirstColumn="0" w:firstRowLastColumn="0" w:lastRowFirstColumn="0" w:lastRowLastColumn="0"/>
+            </w:pPr>
+            <w:r>
+              <w:t>Renombre un archivo.</w:t>
             </w:r>
           </w:p>
         </w:tc>
@@ -810,7 +803,55 @@
             </w:tcBorders>
             <w:vAlign w:val="center"/>
           </w:tcPr>
-          <w:p/>
+          <w:p>
+            <w:pPr>
+              <w:rPr>
+                <w:b w:val="0"/>
+                <w:bCs w:val="0"/>
+              </w:rPr>
+            </w:pPr>
+            <w:r>
+              <w:t>.</w:t>
+            </w:r>
+            <w:r>
+              <w:rPr>
+                <w:shd w:val="clear" w:color="auto" w:fill="92D050"/>
+              </w:rPr>
+              <w:t>gitignore</w:t>
+            </w:r>
+          </w:p>
+          <w:p>
+            <w:pPr>
+              <w:rPr>
+                <w:b w:val="0"/>
+                <w:bCs w:val="0"/>
+              </w:rPr>
+            </w:pPr>
+          </w:p>
+          <w:p>
+            <w:r>
+              <w:t xml:space="preserve">Ej: </w:t>
+            </w:r>
+            <w:r>
+              <w:t>$ cat .gitignore</w:t>
+            </w:r>
+          </w:p>
+          <w:p>
+            <w:r>
+              <w:t xml:space="preserve">        </w:t>
+            </w:r>
+            <w:r>
+              <w:t>*.[oa]</w:t>
+            </w:r>
+          </w:p>
+          <w:p>
+            <w:r>
+              <w:t xml:space="preserve">         </w:t>
+            </w:r>
+            <w:r>
+              <w:t>*~</w:t>
+            </w:r>
+          </w:p>
         </w:tc>
         <w:tc>
           <w:tcPr>
@@ -825,6 +866,9 @@
             <w:pPr>
               <w:cnfStyle w:val="000000000000" w:firstRow="0" w:lastRow="0" w:firstColumn="0" w:lastColumn="0" w:oddVBand="0" w:evenVBand="0" w:oddHBand="0" w:evenHBand="0" w:firstRowFirstColumn="0" w:firstRowLastColumn="0" w:lastRowFirstColumn="0" w:lastRowLastColumn="0"/>
             </w:pPr>
+            <w:r>
+              <w:t>Archivo con patrón de archivos a ignorar por git.</w:t>
+            </w:r>
           </w:p>
         </w:tc>
       </w:tr>
@@ -1245,7 +1289,6 @@
   <w:style w:type="character" w:default="1" w:styleId="Fuentedeprrafopredeter">
     <w:name w:val="Default Paragraph Font"/>
     <w:uiPriority w:val="1"/>
-    <w:semiHidden/>
     <w:unhideWhenUsed/>
   </w:style>
   <w:style w:type="table" w:default="1" w:styleId="Tablanormal">

</xml_diff>

<commit_message>
Ultima versión del resumen de GIT
</commit_message>
<xml_diff>
--- a/Resumen comandos Git.docx
+++ b/Resumen comandos Git.docx
@@ -514,16 +514,13 @@
               <w:rPr>
                 <w:highlight w:val="green"/>
               </w:rPr>
-              <w:t>g</w:t>
-            </w:r>
-            <w:r>
-              <w:rPr>
-                <w:highlight w:val="green"/>
-              </w:rPr>
-              <w:t>it commit -m</w:t>
-            </w:r>
-            <w:r>
-              <w:t xml:space="preserve"> “Comentario respecto del contenido del commit”</w:t>
+              <w:t xml:space="preserve">git reset HEAD </w:t>
+            </w:r>
+            <w:r>
+              <w:rPr>
+                <w:highlight w:val="green"/>
+              </w:rPr>
+              <w:t>archivo</w:t>
             </w:r>
           </w:p>
         </w:tc>
@@ -540,7 +537,7 @@
               <w:cnfStyle w:val="000000000000" w:firstRow="0" w:lastRow="0" w:firstColumn="0" w:lastColumn="0" w:oddVBand="0" w:evenVBand="0" w:oddHBand="0" w:evenHBand="0" w:firstRowFirstColumn="0" w:firstRowLastColumn="0" w:lastRowFirstColumn="0" w:lastRowLastColumn="0"/>
             </w:pPr>
             <w:r>
-              <w:t>Agregar un punto de recuperación “commit”</w:t>
+              <w:t>Deshace el “commit” del archivo</w:t>
             </w:r>
           </w:p>
         </w:tc>
@@ -574,19 +571,7 @@
               <w:rPr>
                 <w:highlight w:val="green"/>
               </w:rPr>
-              <w:t xml:space="preserve">it commit </w:t>
-            </w:r>
-            <w:r>
-              <w:rPr>
-                <w:highlight w:val="green"/>
-              </w:rPr>
-              <w:t xml:space="preserve">-a </w:t>
-            </w:r>
-            <w:r>
-              <w:rPr>
-                <w:highlight w:val="green"/>
-              </w:rPr>
-              <w:t>-m</w:t>
+              <w:t>it commit -m</w:t>
             </w:r>
             <w:r>
               <w:t xml:space="preserve"> “Comentario respecto del contenido del commit”</w:t>
@@ -606,7 +591,7 @@
               <w:cnfStyle w:val="000000000000" w:firstRow="0" w:lastRow="0" w:firstColumn="0" w:lastColumn="0" w:oddVBand="0" w:evenVBand="0" w:oddHBand="0" w:evenHBand="0" w:firstRowFirstColumn="0" w:firstRowLastColumn="0" w:lastRowFirstColumn="0" w:lastRowLastColumn="0"/>
             </w:pPr>
             <w:r>
-              <w:t>Hace un “git all –all y luego un “Git commit -m”.</w:t>
+              <w:t>Agregar un punto de recuperación “commit”</w:t>
             </w:r>
           </w:p>
         </w:tc>
@@ -625,6 +610,11 @@
             <w:vAlign w:val="center"/>
           </w:tcPr>
           <w:p>
+            <w:pPr>
+              <w:rPr>
+                <w:highlight w:val="green"/>
+              </w:rPr>
+            </w:pPr>
             <w:r>
               <w:rPr>
                 <w:highlight w:val="green"/>
@@ -635,13 +625,24 @@
               <w:rPr>
                 <w:highlight w:val="green"/>
               </w:rPr>
-              <w:t>it clone</w:t>
-            </w:r>
-            <w:r>
-              <w:t xml:space="preserve">  https://github.com/libgit2/libgit2 mylibgit</w:t>
-            </w:r>
-          </w:p>
-          <w:p/>
+              <w:t xml:space="preserve">it commit </w:t>
+            </w:r>
+            <w:r>
+              <w:rPr>
+                <w:highlight w:val="green"/>
+              </w:rPr>
+              <w:t xml:space="preserve">-a </w:t>
+            </w:r>
+            <w:r>
+              <w:rPr>
+                <w:highlight w:val="green"/>
+              </w:rPr>
+              <w:t>-m</w:t>
+            </w:r>
+            <w:r>
+              <w:t xml:space="preserve"> “Comentario respecto del contenido del commit”</w:t>
+            </w:r>
+          </w:p>
         </w:tc>
         <w:tc>
           <w:tcPr>
@@ -656,7 +657,7 @@
               <w:cnfStyle w:val="000000000000" w:firstRow="0" w:lastRow="0" w:firstColumn="0" w:lastColumn="0" w:oddVBand="0" w:evenVBand="0" w:oddHBand="0" w:evenHBand="0" w:firstRowFirstColumn="0" w:firstRowLastColumn="0" w:lastRowFirstColumn="0" w:lastRowLastColumn="0"/>
             </w:pPr>
             <w:r>
-              <w:t>Comando para clonar un repositorio de Github.</w:t>
+              <w:t>Hace un “git all –all y luego un “Git commit -m”.</w:t>
             </w:r>
           </w:p>
         </w:tc>
@@ -684,19 +685,7 @@
               <w:rPr>
                 <w:highlight w:val="green"/>
               </w:rPr>
-              <w:t>g</w:t>
-            </w:r>
-            <w:r>
-              <w:rPr>
-                <w:highlight w:val="green"/>
-              </w:rPr>
-              <w:t xml:space="preserve">it </w:t>
-            </w:r>
-            <w:r>
-              <w:rPr>
-                <w:highlight w:val="green"/>
-              </w:rPr>
-              <w:t>rm archivo</w:t>
+              <w:t>git checkout -- &lt;file&gt;</w:t>
             </w:r>
           </w:p>
         </w:tc>
@@ -713,15 +702,7 @@
               <w:cnfStyle w:val="000000000000" w:firstRow="0" w:lastRow="0" w:firstColumn="0" w:lastColumn="0" w:oddVBand="0" w:evenVBand="0" w:oddHBand="0" w:evenHBand="0" w:firstRowFirstColumn="0" w:firstRowLastColumn="0" w:lastRowFirstColumn="0" w:lastRowLastColumn="0"/>
             </w:pPr>
             <w:r>
-              <w:t>Elimina un archivo del directorio de trabajo y del seguimiento con git.</w:t>
-            </w:r>
-          </w:p>
-          <w:p>
-            <w:pPr>
-              <w:cnfStyle w:val="000000000000" w:firstRow="0" w:lastRow="0" w:firstColumn="0" w:lastColumn="0" w:oddVBand="0" w:evenVBand="0" w:oddHBand="0" w:evenHBand="0" w:firstRowFirstColumn="0" w:firstRowLastColumn="0" w:lastRowFirstColumn="0" w:lastRowLastColumn="0"/>
-            </w:pPr>
-            <w:r>
-              <w:t>Es mejor que borrar el archivo directamente del directorio de trabajo.</w:t>
+              <w:t>Vuelve a dejar el archivo &lt;file&gt; como estaba en el último commit.</w:t>
             </w:r>
           </w:p>
         </w:tc>
@@ -740,6 +721,109 @@
             <w:vAlign w:val="center"/>
           </w:tcPr>
           <w:p>
+            <w:r>
+              <w:rPr>
+                <w:highlight w:val="green"/>
+              </w:rPr>
+              <w:t>g</w:t>
+            </w:r>
+            <w:r>
+              <w:rPr>
+                <w:highlight w:val="green"/>
+              </w:rPr>
+              <w:t>it clone</w:t>
+            </w:r>
+            <w:r>
+              <w:t xml:space="preserve">  https://github.com/libgit2/libgit2 mylibgit</w:t>
+            </w:r>
+          </w:p>
+          <w:p/>
+        </w:tc>
+        <w:tc>
+          <w:tcPr>
+            <w:tcW w:w="3685" w:type="dxa"/>
+            <w:tcBorders>
+              <w:right w:val="single" w:sz="18" w:space="0" w:color="538135" w:themeColor="accent6" w:themeShade="BF"/>
+            </w:tcBorders>
+            <w:vAlign w:val="center"/>
+          </w:tcPr>
+          <w:p>
+            <w:pPr>
+              <w:cnfStyle w:val="000000000000" w:firstRow="0" w:lastRow="0" w:firstColumn="0" w:lastColumn="0" w:oddVBand="0" w:evenVBand="0" w:oddHBand="0" w:evenHBand="0" w:firstRowFirstColumn="0" w:firstRowLastColumn="0" w:lastRowFirstColumn="0" w:lastRowLastColumn="0"/>
+            </w:pPr>
+            <w:r>
+              <w:t>Comando para clonar un repositorio de Github.</w:t>
+            </w:r>
+          </w:p>
+        </w:tc>
+      </w:tr>
+      <w:tr>
+        <w:trPr>
+          <w:trHeight w:val="412"/>
+        </w:trPr>
+        <w:tc>
+          <w:tcPr>
+            <w:cnfStyle w:val="001000000000" w:firstRow="0" w:lastRow="0" w:firstColumn="1" w:lastColumn="0" w:oddVBand="0" w:evenVBand="0" w:oddHBand="0" w:evenHBand="0" w:firstRowFirstColumn="0" w:firstRowLastColumn="0" w:lastRowFirstColumn="0" w:lastRowLastColumn="0"/>
+            <w:tcW w:w="5382" w:type="dxa"/>
+            <w:tcBorders>
+              <w:left w:val="single" w:sz="18" w:space="0" w:color="538135" w:themeColor="accent6" w:themeShade="BF"/>
+            </w:tcBorders>
+            <w:vAlign w:val="center"/>
+          </w:tcPr>
+          <w:p>
+            <w:pPr>
+              <w:rPr>
+                <w:highlight w:val="green"/>
+              </w:rPr>
+            </w:pPr>
+            <w:r>
+              <w:rPr>
+                <w:highlight w:val="green"/>
+              </w:rPr>
+              <w:t>git rm archivo</w:t>
+            </w:r>
+          </w:p>
+        </w:tc>
+        <w:tc>
+          <w:tcPr>
+            <w:tcW w:w="3685" w:type="dxa"/>
+            <w:tcBorders>
+              <w:right w:val="single" w:sz="18" w:space="0" w:color="538135" w:themeColor="accent6" w:themeShade="BF"/>
+            </w:tcBorders>
+            <w:vAlign w:val="center"/>
+          </w:tcPr>
+          <w:p>
+            <w:pPr>
+              <w:cnfStyle w:val="000000000000" w:firstRow="0" w:lastRow="0" w:firstColumn="0" w:lastColumn="0" w:oddVBand="0" w:evenVBand="0" w:oddHBand="0" w:evenHBand="0" w:firstRowFirstColumn="0" w:firstRowLastColumn="0" w:lastRowFirstColumn="0" w:lastRowLastColumn="0"/>
+            </w:pPr>
+            <w:r>
+              <w:t>Elimina un archivo del directorio de trabajo y del seguimiento con git.</w:t>
+            </w:r>
+          </w:p>
+          <w:p>
+            <w:pPr>
+              <w:cnfStyle w:val="000000000000" w:firstRow="0" w:lastRow="0" w:firstColumn="0" w:lastColumn="0" w:oddVBand="0" w:evenVBand="0" w:oddHBand="0" w:evenHBand="0" w:firstRowFirstColumn="0" w:firstRowLastColumn="0" w:lastRowFirstColumn="0" w:lastRowLastColumn="0"/>
+            </w:pPr>
+            <w:r>
+              <w:t>Es mejor que borrar el archivo directamente del directorio de trabajo.</w:t>
+            </w:r>
+          </w:p>
+        </w:tc>
+      </w:tr>
+      <w:tr>
+        <w:trPr>
+          <w:trHeight w:val="412"/>
+        </w:trPr>
+        <w:tc>
+          <w:tcPr>
+            <w:cnfStyle w:val="001000000000" w:firstRow="0" w:lastRow="0" w:firstColumn="1" w:lastColumn="0" w:oddVBand="0" w:evenVBand="0" w:oddHBand="0" w:evenHBand="0" w:firstRowFirstColumn="0" w:firstRowLastColumn="0" w:lastRowFirstColumn="0" w:lastRowLastColumn="0"/>
+            <w:tcW w:w="5382" w:type="dxa"/>
+            <w:tcBorders>
+              <w:left w:val="single" w:sz="18" w:space="0" w:color="538135" w:themeColor="accent6" w:themeShade="BF"/>
+            </w:tcBorders>
+            <w:vAlign w:val="center"/>
+          </w:tcPr>
+          <w:p>
             <w:pPr>
               <w:rPr>
                 <w:highlight w:val="green"/>
@@ -785,6 +869,186 @@
             </w:pPr>
             <w:r>
               <w:t>Renombre un archivo.</w:t>
+            </w:r>
+          </w:p>
+        </w:tc>
+      </w:tr>
+      <w:tr>
+        <w:trPr>
+          <w:trHeight w:val="412"/>
+        </w:trPr>
+        <w:tc>
+          <w:tcPr>
+            <w:cnfStyle w:val="001000000000" w:firstRow="0" w:lastRow="0" w:firstColumn="1" w:lastColumn="0" w:oddVBand="0" w:evenVBand="0" w:oddHBand="0" w:evenHBand="0" w:firstRowFirstColumn="0" w:firstRowLastColumn="0" w:lastRowFirstColumn="0" w:lastRowLastColumn="0"/>
+            <w:tcW w:w="5382" w:type="dxa"/>
+            <w:tcBorders>
+              <w:left w:val="single" w:sz="18" w:space="0" w:color="538135" w:themeColor="accent6" w:themeShade="BF"/>
+            </w:tcBorders>
+            <w:vAlign w:val="center"/>
+          </w:tcPr>
+          <w:p>
+            <w:pPr>
+              <w:rPr>
+                <w:highlight w:val="green"/>
+              </w:rPr>
+            </w:pPr>
+            <w:r>
+              <w:rPr>
+                <w:highlight w:val="green"/>
+              </w:rPr>
+              <w:t>git log</w:t>
+            </w:r>
+          </w:p>
+        </w:tc>
+        <w:tc>
+          <w:tcPr>
+            <w:tcW w:w="3685" w:type="dxa"/>
+            <w:tcBorders>
+              <w:right w:val="single" w:sz="18" w:space="0" w:color="538135" w:themeColor="accent6" w:themeShade="BF"/>
+            </w:tcBorders>
+            <w:vAlign w:val="center"/>
+          </w:tcPr>
+          <w:p>
+            <w:pPr>
+              <w:cnfStyle w:val="000000000000" w:firstRow="0" w:lastRow="0" w:firstColumn="0" w:lastColumn="0" w:oddVBand="0" w:evenVBand="0" w:oddHBand="0" w:evenHBand="0" w:firstRowFirstColumn="0" w:firstRowLastColumn="0" w:lastRowFirstColumn="0" w:lastRowLastColumn="0"/>
+            </w:pPr>
+            <w:r>
+              <w:t>Muestra el historial de “commits” del proyecto.</w:t>
+            </w:r>
+          </w:p>
+        </w:tc>
+      </w:tr>
+      <w:tr>
+        <w:trPr>
+          <w:trHeight w:val="412"/>
+        </w:trPr>
+        <w:tc>
+          <w:tcPr>
+            <w:cnfStyle w:val="001000000000" w:firstRow="0" w:lastRow="0" w:firstColumn="1" w:lastColumn="0" w:oddVBand="0" w:evenVBand="0" w:oddHBand="0" w:evenHBand="0" w:firstRowFirstColumn="0" w:firstRowLastColumn="0" w:lastRowFirstColumn="0" w:lastRowLastColumn="0"/>
+            <w:tcW w:w="5382" w:type="dxa"/>
+            <w:tcBorders>
+              <w:left w:val="single" w:sz="18" w:space="0" w:color="538135" w:themeColor="accent6" w:themeShade="BF"/>
+            </w:tcBorders>
+            <w:vAlign w:val="center"/>
+          </w:tcPr>
+          <w:p>
+            <w:pPr>
+              <w:rPr>
+                <w:highlight w:val="green"/>
+              </w:rPr>
+            </w:pPr>
+            <w:r>
+              <w:rPr>
+                <w:highlight w:val="green"/>
+              </w:rPr>
+              <w:t xml:space="preserve">git log --stat  </w:t>
+            </w:r>
+          </w:p>
+        </w:tc>
+        <w:tc>
+          <w:tcPr>
+            <w:tcW w:w="3685" w:type="dxa"/>
+            <w:tcBorders>
+              <w:right w:val="single" w:sz="18" w:space="0" w:color="538135" w:themeColor="accent6" w:themeShade="BF"/>
+            </w:tcBorders>
+            <w:vAlign w:val="center"/>
+          </w:tcPr>
+          <w:p>
+            <w:pPr>
+              <w:cnfStyle w:val="000000000000" w:firstRow="0" w:lastRow="0" w:firstColumn="0" w:lastColumn="0" w:oddVBand="0" w:evenVBand="0" w:oddHBand="0" w:evenHBand="0" w:firstRowFirstColumn="0" w:firstRowLastColumn="0" w:lastRowFirstColumn="0" w:lastRowLastColumn="0"/>
+            </w:pPr>
+            <w:r>
+              <w:t>Igual que el anterior, pero añade las diferencias de cada “commit”.</w:t>
+            </w:r>
+          </w:p>
+        </w:tc>
+      </w:tr>
+      <w:tr>
+        <w:trPr>
+          <w:trHeight w:val="412"/>
+        </w:trPr>
+        <w:tc>
+          <w:tcPr>
+            <w:cnfStyle w:val="001000000000" w:firstRow="0" w:lastRow="0" w:firstColumn="1" w:lastColumn="0" w:oddVBand="0" w:evenVBand="0" w:oddHBand="0" w:evenHBand="0" w:firstRowFirstColumn="0" w:firstRowLastColumn="0" w:lastRowFirstColumn="0" w:lastRowLastColumn="0"/>
+            <w:tcW w:w="5382" w:type="dxa"/>
+            <w:tcBorders>
+              <w:left w:val="single" w:sz="18" w:space="0" w:color="538135" w:themeColor="accent6" w:themeShade="BF"/>
+            </w:tcBorders>
+            <w:vAlign w:val="center"/>
+          </w:tcPr>
+          <w:p>
+            <w:pPr>
+              <w:rPr>
+                <w:highlight w:val="green"/>
+              </w:rPr>
+            </w:pPr>
+            <w:r>
+              <w:rPr>
+                <w:highlight w:val="green"/>
+              </w:rPr>
+              <w:t>git log --pretty=format:"%h %s" --graph</w:t>
+            </w:r>
+          </w:p>
+        </w:tc>
+        <w:tc>
+          <w:tcPr>
+            <w:tcW w:w="3685" w:type="dxa"/>
+            <w:tcBorders>
+              <w:right w:val="single" w:sz="18" w:space="0" w:color="538135" w:themeColor="accent6" w:themeShade="BF"/>
+            </w:tcBorders>
+            <w:vAlign w:val="center"/>
+          </w:tcPr>
+          <w:p>
+            <w:pPr>
+              <w:cnfStyle w:val="000000000000" w:firstRow="0" w:lastRow="0" w:firstColumn="0" w:lastColumn="0" w:oddVBand="0" w:evenVBand="0" w:oddHBand="0" w:evenHBand="0" w:firstRowFirstColumn="0" w:firstRowLastColumn="0" w:lastRowFirstColumn="0" w:lastRowLastColumn="0"/>
+            </w:pPr>
+            <w:r>
+              <w:t>Esta opción muestra un grafo de texto con las ramificaciones y uniones.</w:t>
+            </w:r>
+          </w:p>
+        </w:tc>
+      </w:tr>
+      <w:tr>
+        <w:trPr>
+          <w:trHeight w:val="412"/>
+        </w:trPr>
+        <w:tc>
+          <w:tcPr>
+            <w:cnfStyle w:val="001000000000" w:firstRow="0" w:lastRow="0" w:firstColumn="1" w:lastColumn="0" w:oddVBand="0" w:evenVBand="0" w:oddHBand="0" w:evenHBand="0" w:firstRowFirstColumn="0" w:firstRowLastColumn="0" w:lastRowFirstColumn="0" w:lastRowLastColumn="0"/>
+            <w:tcW w:w="5382" w:type="dxa"/>
+            <w:tcBorders>
+              <w:left w:val="single" w:sz="18" w:space="0" w:color="538135" w:themeColor="accent6" w:themeShade="BF"/>
+            </w:tcBorders>
+          </w:tcPr>
+          <w:p>
+            <w:pPr>
+              <w:rPr>
+                <w:b w:val="0"/>
+                <w:bCs w:val="0"/>
+                <w:highlight w:val="green"/>
+              </w:rPr>
+            </w:pPr>
+            <w:r>
+              <w:rPr>
+                <w:highlight w:val="green"/>
+              </w:rPr>
+              <w:t>git log --since=2.weeks</w:t>
+            </w:r>
+          </w:p>
+        </w:tc>
+        <w:tc>
+          <w:tcPr>
+            <w:tcW w:w="3685" w:type="dxa"/>
+            <w:tcBorders>
+              <w:right w:val="single" w:sz="18" w:space="0" w:color="538135" w:themeColor="accent6" w:themeShade="BF"/>
+            </w:tcBorders>
+          </w:tcPr>
+          <w:p>
+            <w:pPr>
+              <w:cnfStyle w:val="000000000000" w:firstRow="0" w:lastRow="0" w:firstColumn="0" w:lastColumn="0" w:oddVBand="0" w:evenVBand="0" w:oddHBand="0" w:evenHBand="0" w:firstRowFirstColumn="0" w:firstRowLastColumn="0" w:lastRowFirstColumn="0" w:lastRowLastColumn="0"/>
+            </w:pPr>
+            <w:r>
+              <w:t>Muestra sólo las entradas desde hace 2 semanas</w:t>
             </w:r>
           </w:p>
         </w:tc>
@@ -846,6 +1110,7 @@
           </w:p>
           <w:p>
             <w:r>
+              <w:lastRenderedPageBreak/>
               <w:t xml:space="preserve">         </w:t>
             </w:r>
             <w:r>
@@ -867,6 +1132,7 @@
               <w:cnfStyle w:val="000000000000" w:firstRow="0" w:lastRow="0" w:firstColumn="0" w:lastColumn="0" w:oddVBand="0" w:evenVBand="0" w:oddHBand="0" w:evenHBand="0" w:firstRowFirstColumn="0" w:firstRowLastColumn="0" w:lastRowFirstColumn="0" w:lastRowLastColumn="0"/>
             </w:pPr>
             <w:r>
+              <w:lastRenderedPageBreak/>
               <w:t>Archivo con patrón de archivos a ignorar por git.</w:t>
             </w:r>
           </w:p>
@@ -1494,6 +1760,19 @@
       <w:szCs w:val="20"/>
     </w:rPr>
   </w:style>
+  <w:style w:type="character" w:styleId="CdigoHTML">
+    <w:name w:val="HTML Code"/>
+    <w:basedOn w:val="Fuentedeprrafopredeter"/>
+    <w:uiPriority w:val="99"/>
+    <w:semiHidden/>
+    <w:unhideWhenUsed/>
+    <w:rsid w:val="00724B69"/>
+    <w:rPr>
+      <w:rFonts w:ascii="Courier New" w:eastAsia="Times New Roman" w:hAnsi="Courier New" w:cs="Courier New"/>
+      <w:sz w:val="20"/>
+      <w:szCs w:val="20"/>
+    </w:rPr>
+  </w:style>
 </w:styles>
 </file>
 

</xml_diff>